<commit_message>
update code scripts pdf
</commit_message>
<xml_diff>
--- a/Appendix B Code Scripts.docx
+++ b/Appendix B Code Scripts.docx
@@ -69,323 +69,297 @@
         </w:rPr>
         <w:t xml:space="preserve">Please go to </w:t>
       </w:r>
+      <w:hyperlink r:id="rId4" w:history="1">
+        <w:r>
+          <w:rPr>
+            <w:rStyle w:val="Hyperlink"/>
+            <w:rFonts w:ascii="Times New Roman" w:hAnsi="Times New Roman" w:cs="Times New Roman"/>
+            <w:sz w:val="28"/>
+            <w:szCs w:val="28"/>
+          </w:rPr>
+          <w:t>https://github.com/JimmyJHickey/EM-for-Transmission-Tomography/tree/clean</w:t>
+        </w:r>
+      </w:hyperlink>
       <w:r>
         <w:rPr>
           <w:rFonts w:ascii="Times New Roman" w:hAnsi="Times New Roman" w:cs="Times New Roman"/>
           <w:sz w:val="28"/>
           <w:szCs w:val="28"/>
         </w:rPr>
-        <w:fldChar w:fldCharType="begin"/>
-      </w:r>
+        <w:t xml:space="preserve"> </w:t>
+      </w:r>
+      <w:proofErr w:type="spellStart"/>
       <w:r>
         <w:rPr>
           <w:rFonts w:ascii="Times New Roman" w:hAnsi="Times New Roman" w:cs="Times New Roman"/>
           <w:sz w:val="28"/>
           <w:szCs w:val="28"/>
         </w:rPr>
-        <w:instrText xml:space="preserve"> HYPERLINK "</w:instrText>
-      </w:r>
+        <w:t>to</w:t>
+      </w:r>
+      <w:proofErr w:type="spellEnd"/>
       <w:r>
         <w:rPr>
           <w:rFonts w:ascii="Times New Roman" w:hAnsi="Times New Roman" w:cs="Times New Roman"/>
           <w:sz w:val="28"/>
           <w:szCs w:val="28"/>
         </w:rPr>
-        <w:instrText>https://github.com/JimmyJHickey/EM-for-Transmission-Tomography</w:instrText>
-      </w:r>
-      <w:r>
+        <w:t xml:space="preserve"> find code scripts and data files to generate figures and results for other theta patterns. </w:t>
+      </w:r>
+    </w:p>
+    <w:p>
+      <w:pPr>
         <w:rPr>
           <w:rFonts w:ascii="Times New Roman" w:hAnsi="Times New Roman" w:cs="Times New Roman"/>
-          <w:sz w:val="28"/>
-          <w:szCs w:val="28"/>
-        </w:rPr>
-        <w:instrText xml:space="preserve">" </w:instrText>
-      </w:r>
-      <w:r>
-        <w:rPr>
-          <w:rFonts w:ascii="Times New Roman" w:hAnsi="Times New Roman" w:cs="Times New Roman"/>
-          <w:sz w:val="28"/>
-          <w:szCs w:val="28"/>
-        </w:rPr>
-        <w:fldChar w:fldCharType="separate"/>
-      </w:r>
-      <w:r>
-        <w:rPr>
-          <w:rStyle w:val="Hyperlink"/>
-          <w:rFonts w:ascii="Times New Roman" w:hAnsi="Times New Roman" w:cs="Times New Roman"/>
-          <w:sz w:val="28"/>
-          <w:szCs w:val="28"/>
-        </w:rPr>
-        <w:t>https://github.com/JimmyJHickey/EM-for-Transmission-Tomography</w:t>
-      </w:r>
-      <w:r>
-        <w:rPr>
-          <w:rFonts w:ascii="Times New Roman" w:hAnsi="Times New Roman" w:cs="Times New Roman"/>
-          <w:sz w:val="28"/>
-          <w:szCs w:val="28"/>
-        </w:rPr>
-        <w:fldChar w:fldCharType="end"/>
-      </w:r>
-      <w:r>
-        <w:rPr>
-          <w:rFonts w:ascii="Times New Roman" w:hAnsi="Times New Roman" w:cs="Times New Roman"/>
-          <w:sz w:val="28"/>
-          <w:szCs w:val="28"/>
-        </w:rPr>
-        <w:t xml:space="preserve"> to find code scripts and data files to generate figures and results for other theta patterns. </w:t>
-      </w:r>
-    </w:p>
-    <w:p>
-      <w:pPr>
-        <w:rPr>
-          <w:rFonts w:ascii="Times New Roman" w:hAnsi="Times New Roman" w:cs="Times New Roman"/>
-        </w:rPr>
-      </w:pPr>
-    </w:p>
-    <w:p>
-      <w:pPr>
-        <w:rPr>
-          <w:rFonts w:ascii="Consolas" w:hAnsi="Consolas" w:cs="Consolas"/>
-        </w:rPr>
-      </w:pPr>
-    </w:p>
-    <w:p>
-      <w:pPr>
-        <w:rPr>
-          <w:rFonts w:ascii="Consolas" w:hAnsi="Consolas" w:cs="Consolas"/>
-        </w:rPr>
-      </w:pPr>
-    </w:p>
-    <w:p>
-      <w:pPr>
-        <w:rPr>
-          <w:rFonts w:ascii="Consolas" w:hAnsi="Consolas" w:cs="Consolas"/>
-        </w:rPr>
-      </w:pPr>
-    </w:p>
-    <w:p>
-      <w:pPr>
-        <w:rPr>
-          <w:rFonts w:ascii="Consolas" w:hAnsi="Consolas" w:cs="Consolas"/>
-        </w:rPr>
-      </w:pPr>
-    </w:p>
-    <w:p>
-      <w:pPr>
-        <w:rPr>
-          <w:rFonts w:ascii="Consolas" w:hAnsi="Consolas" w:cs="Consolas"/>
-        </w:rPr>
-      </w:pPr>
-    </w:p>
-    <w:p>
-      <w:pPr>
-        <w:rPr>
-          <w:rFonts w:ascii="Consolas" w:hAnsi="Consolas" w:cs="Consolas"/>
-        </w:rPr>
-      </w:pPr>
-    </w:p>
-    <w:p>
-      <w:pPr>
-        <w:rPr>
-          <w:rFonts w:ascii="Consolas" w:hAnsi="Consolas" w:cs="Consolas"/>
-        </w:rPr>
-      </w:pPr>
-    </w:p>
-    <w:p>
-      <w:pPr>
-        <w:rPr>
-          <w:rFonts w:ascii="Consolas" w:hAnsi="Consolas" w:cs="Consolas"/>
-        </w:rPr>
-      </w:pPr>
-    </w:p>
-    <w:p>
-      <w:pPr>
-        <w:rPr>
-          <w:rFonts w:ascii="Consolas" w:hAnsi="Consolas" w:cs="Consolas"/>
-        </w:rPr>
-      </w:pPr>
-    </w:p>
-    <w:p>
-      <w:pPr>
-        <w:rPr>
-          <w:rFonts w:ascii="Consolas" w:hAnsi="Consolas" w:cs="Consolas"/>
-        </w:rPr>
-      </w:pPr>
-    </w:p>
-    <w:p>
-      <w:pPr>
-        <w:rPr>
-          <w:rFonts w:ascii="Consolas" w:hAnsi="Consolas" w:cs="Consolas"/>
-        </w:rPr>
-      </w:pPr>
-    </w:p>
-    <w:p>
-      <w:pPr>
-        <w:rPr>
-          <w:rFonts w:ascii="Consolas" w:hAnsi="Consolas" w:cs="Consolas"/>
-        </w:rPr>
-      </w:pPr>
-    </w:p>
-    <w:p>
-      <w:pPr>
-        <w:rPr>
-          <w:rFonts w:ascii="Consolas" w:hAnsi="Consolas" w:cs="Consolas"/>
-        </w:rPr>
-      </w:pPr>
-    </w:p>
-    <w:p>
-      <w:pPr>
-        <w:rPr>
-          <w:rFonts w:ascii="Consolas" w:hAnsi="Consolas" w:cs="Consolas"/>
-        </w:rPr>
-      </w:pPr>
-    </w:p>
-    <w:p>
-      <w:pPr>
-        <w:rPr>
-          <w:rFonts w:ascii="Consolas" w:hAnsi="Consolas" w:cs="Consolas"/>
-        </w:rPr>
-      </w:pPr>
-    </w:p>
-    <w:p>
-      <w:pPr>
-        <w:rPr>
-          <w:rFonts w:ascii="Consolas" w:hAnsi="Consolas" w:cs="Consolas"/>
-        </w:rPr>
-      </w:pPr>
-    </w:p>
-    <w:p>
-      <w:pPr>
-        <w:rPr>
-          <w:rFonts w:ascii="Consolas" w:hAnsi="Consolas" w:cs="Consolas"/>
-        </w:rPr>
-      </w:pPr>
-    </w:p>
-    <w:p>
-      <w:pPr>
-        <w:rPr>
-          <w:rFonts w:ascii="Consolas" w:hAnsi="Consolas" w:cs="Consolas"/>
-        </w:rPr>
-      </w:pPr>
-    </w:p>
-    <w:p>
-      <w:pPr>
-        <w:rPr>
-          <w:rFonts w:ascii="Consolas" w:hAnsi="Consolas" w:cs="Consolas"/>
-        </w:rPr>
-      </w:pPr>
-    </w:p>
-    <w:p>
-      <w:pPr>
-        <w:rPr>
-          <w:rFonts w:ascii="Consolas" w:hAnsi="Consolas" w:cs="Consolas"/>
-        </w:rPr>
-      </w:pPr>
-    </w:p>
-    <w:p>
-      <w:pPr>
-        <w:rPr>
-          <w:rFonts w:ascii="Consolas" w:hAnsi="Consolas" w:cs="Consolas"/>
-        </w:rPr>
-      </w:pPr>
-    </w:p>
-    <w:p>
-      <w:pPr>
-        <w:rPr>
-          <w:rFonts w:ascii="Consolas" w:hAnsi="Consolas" w:cs="Consolas"/>
-        </w:rPr>
-      </w:pPr>
-    </w:p>
-    <w:p>
-      <w:pPr>
-        <w:rPr>
-          <w:rFonts w:ascii="Consolas" w:hAnsi="Consolas" w:cs="Consolas"/>
-        </w:rPr>
-      </w:pPr>
-    </w:p>
-    <w:p>
-      <w:pPr>
-        <w:rPr>
-          <w:rFonts w:ascii="Consolas" w:hAnsi="Consolas" w:cs="Consolas"/>
-        </w:rPr>
-      </w:pPr>
-    </w:p>
-    <w:p>
-      <w:pPr>
-        <w:rPr>
-          <w:rFonts w:ascii="Consolas" w:hAnsi="Consolas" w:cs="Consolas"/>
-        </w:rPr>
-      </w:pPr>
-    </w:p>
-    <w:p>
-      <w:pPr>
-        <w:rPr>
-          <w:rFonts w:ascii="Consolas" w:hAnsi="Consolas" w:cs="Consolas"/>
-        </w:rPr>
-      </w:pPr>
-    </w:p>
-    <w:p>
-      <w:pPr>
-        <w:rPr>
-          <w:rFonts w:ascii="Consolas" w:hAnsi="Consolas" w:cs="Consolas"/>
-        </w:rPr>
-      </w:pPr>
-    </w:p>
-    <w:p>
-      <w:pPr>
-        <w:rPr>
-          <w:rFonts w:ascii="Consolas" w:hAnsi="Consolas" w:cs="Consolas"/>
-        </w:rPr>
-      </w:pPr>
-    </w:p>
-    <w:p>
-      <w:pPr>
-        <w:rPr>
-          <w:rFonts w:ascii="Consolas" w:hAnsi="Consolas" w:cs="Consolas"/>
-        </w:rPr>
-      </w:pPr>
-    </w:p>
-    <w:p>
-      <w:pPr>
-        <w:rPr>
-          <w:rFonts w:ascii="Consolas" w:hAnsi="Consolas" w:cs="Consolas"/>
-        </w:rPr>
-      </w:pPr>
-    </w:p>
-    <w:p>
-      <w:pPr>
-        <w:rPr>
-          <w:rFonts w:ascii="Consolas" w:hAnsi="Consolas" w:cs="Consolas"/>
-        </w:rPr>
-      </w:pPr>
-    </w:p>
-    <w:p>
-      <w:pPr>
-        <w:rPr>
-          <w:rFonts w:ascii="Consolas" w:hAnsi="Consolas" w:cs="Consolas"/>
-        </w:rPr>
-      </w:pPr>
-    </w:p>
-    <w:p>
-      <w:pPr>
-        <w:rPr>
-          <w:rFonts w:ascii="Consolas" w:hAnsi="Consolas" w:cs="Consolas"/>
-        </w:rPr>
-      </w:pPr>
-    </w:p>
-    <w:p>
-      <w:pPr>
-        <w:rPr>
-          <w:rFonts w:ascii="Consolas" w:hAnsi="Consolas" w:cs="Consolas"/>
-        </w:rPr>
-      </w:pPr>
-    </w:p>
-    <w:p>
-      <w:pPr>
-        <w:rPr>
-          <w:rFonts w:ascii="Consolas" w:hAnsi="Consolas" w:cs="Consolas"/>
-        </w:rPr>
-      </w:pPr>
+        </w:rPr>
+      </w:pPr>
+    </w:p>
+    <w:p>
+      <w:pPr>
+        <w:rPr>
+          <w:rFonts w:ascii="Consolas" w:hAnsi="Consolas" w:cs="Consolas"/>
+        </w:rPr>
+      </w:pPr>
+    </w:p>
+    <w:p>
+      <w:pPr>
+        <w:rPr>
+          <w:rFonts w:ascii="Consolas" w:hAnsi="Consolas" w:cs="Consolas"/>
+        </w:rPr>
+      </w:pPr>
+    </w:p>
+    <w:p>
+      <w:pPr>
+        <w:rPr>
+          <w:rFonts w:ascii="Consolas" w:hAnsi="Consolas" w:cs="Consolas"/>
+        </w:rPr>
+      </w:pPr>
+    </w:p>
+    <w:p>
+      <w:pPr>
+        <w:rPr>
+          <w:rFonts w:ascii="Consolas" w:hAnsi="Consolas" w:cs="Consolas"/>
+        </w:rPr>
+      </w:pPr>
+    </w:p>
+    <w:p>
+      <w:pPr>
+        <w:rPr>
+          <w:rFonts w:ascii="Consolas" w:hAnsi="Consolas" w:cs="Consolas"/>
+        </w:rPr>
+      </w:pPr>
+    </w:p>
+    <w:p>
+      <w:pPr>
+        <w:rPr>
+          <w:rFonts w:ascii="Consolas" w:hAnsi="Consolas" w:cs="Consolas"/>
+        </w:rPr>
+      </w:pPr>
+    </w:p>
+    <w:p>
+      <w:pPr>
+        <w:rPr>
+          <w:rFonts w:ascii="Consolas" w:hAnsi="Consolas" w:cs="Consolas"/>
+        </w:rPr>
+      </w:pPr>
+    </w:p>
+    <w:p>
+      <w:pPr>
+        <w:rPr>
+          <w:rFonts w:ascii="Consolas" w:hAnsi="Consolas" w:cs="Consolas"/>
+        </w:rPr>
+      </w:pPr>
+    </w:p>
+    <w:p>
+      <w:pPr>
+        <w:rPr>
+          <w:rFonts w:ascii="Consolas" w:hAnsi="Consolas" w:cs="Consolas"/>
+        </w:rPr>
+      </w:pPr>
+    </w:p>
+    <w:p>
+      <w:pPr>
+        <w:rPr>
+          <w:rFonts w:ascii="Consolas" w:hAnsi="Consolas" w:cs="Consolas"/>
+        </w:rPr>
+      </w:pPr>
+    </w:p>
+    <w:p>
+      <w:pPr>
+        <w:rPr>
+          <w:rFonts w:ascii="Consolas" w:hAnsi="Consolas" w:cs="Consolas"/>
+        </w:rPr>
+      </w:pPr>
+    </w:p>
+    <w:p>
+      <w:pPr>
+        <w:rPr>
+          <w:rFonts w:ascii="Consolas" w:hAnsi="Consolas" w:cs="Consolas"/>
+        </w:rPr>
+      </w:pPr>
+    </w:p>
+    <w:p>
+      <w:pPr>
+        <w:rPr>
+          <w:rFonts w:ascii="Consolas" w:hAnsi="Consolas" w:cs="Consolas"/>
+        </w:rPr>
+      </w:pPr>
+    </w:p>
+    <w:p>
+      <w:pPr>
+        <w:rPr>
+          <w:rFonts w:ascii="Consolas" w:hAnsi="Consolas" w:cs="Consolas"/>
+        </w:rPr>
+      </w:pPr>
+    </w:p>
+    <w:p>
+      <w:pPr>
+        <w:rPr>
+          <w:rFonts w:ascii="Consolas" w:hAnsi="Consolas" w:cs="Consolas"/>
+        </w:rPr>
+      </w:pPr>
+    </w:p>
+    <w:p>
+      <w:pPr>
+        <w:rPr>
+          <w:rFonts w:ascii="Consolas" w:hAnsi="Consolas" w:cs="Consolas"/>
+        </w:rPr>
+      </w:pPr>
+    </w:p>
+    <w:p>
+      <w:pPr>
+        <w:rPr>
+          <w:rFonts w:ascii="Consolas" w:hAnsi="Consolas" w:cs="Consolas"/>
+        </w:rPr>
+      </w:pPr>
+    </w:p>
+    <w:p>
+      <w:pPr>
+        <w:rPr>
+          <w:rFonts w:ascii="Consolas" w:hAnsi="Consolas" w:cs="Consolas"/>
+        </w:rPr>
+      </w:pPr>
+    </w:p>
+    <w:p>
+      <w:pPr>
+        <w:rPr>
+          <w:rFonts w:ascii="Consolas" w:hAnsi="Consolas" w:cs="Consolas"/>
+        </w:rPr>
+      </w:pPr>
+    </w:p>
+    <w:p>
+      <w:pPr>
+        <w:rPr>
+          <w:rFonts w:ascii="Consolas" w:hAnsi="Consolas" w:cs="Consolas"/>
+        </w:rPr>
+      </w:pPr>
+    </w:p>
+    <w:p>
+      <w:pPr>
+        <w:rPr>
+          <w:rFonts w:ascii="Consolas" w:hAnsi="Consolas" w:cs="Consolas"/>
+        </w:rPr>
+      </w:pPr>
+    </w:p>
+    <w:p>
+      <w:pPr>
+        <w:rPr>
+          <w:rFonts w:ascii="Consolas" w:hAnsi="Consolas" w:cs="Consolas"/>
+        </w:rPr>
+      </w:pPr>
+    </w:p>
+    <w:p>
+      <w:pPr>
+        <w:rPr>
+          <w:rFonts w:ascii="Consolas" w:hAnsi="Consolas" w:cs="Consolas"/>
+        </w:rPr>
+      </w:pPr>
+    </w:p>
+    <w:p>
+      <w:pPr>
+        <w:rPr>
+          <w:rFonts w:ascii="Consolas" w:hAnsi="Consolas" w:cs="Consolas"/>
+        </w:rPr>
+      </w:pPr>
+    </w:p>
+    <w:p>
+      <w:pPr>
+        <w:rPr>
+          <w:rFonts w:ascii="Consolas" w:hAnsi="Consolas" w:cs="Consolas"/>
+        </w:rPr>
+      </w:pPr>
+    </w:p>
+    <w:p>
+      <w:pPr>
+        <w:rPr>
+          <w:rFonts w:ascii="Consolas" w:hAnsi="Consolas" w:cs="Consolas"/>
+        </w:rPr>
+      </w:pPr>
+    </w:p>
+    <w:p>
+      <w:pPr>
+        <w:rPr>
+          <w:rFonts w:ascii="Consolas" w:hAnsi="Consolas" w:cs="Consolas"/>
+        </w:rPr>
+      </w:pPr>
+    </w:p>
+    <w:p>
+      <w:pPr>
+        <w:rPr>
+          <w:rFonts w:ascii="Consolas" w:hAnsi="Consolas" w:cs="Consolas"/>
+        </w:rPr>
+      </w:pPr>
+    </w:p>
+    <w:p>
+      <w:pPr>
+        <w:rPr>
+          <w:rFonts w:ascii="Consolas" w:hAnsi="Consolas" w:cs="Consolas"/>
+        </w:rPr>
+      </w:pPr>
+    </w:p>
+    <w:p>
+      <w:pPr>
+        <w:rPr>
+          <w:rFonts w:ascii="Consolas" w:hAnsi="Consolas" w:cs="Consolas"/>
+        </w:rPr>
+      </w:pPr>
+    </w:p>
+    <w:p>
+      <w:pPr>
+        <w:rPr>
+          <w:rFonts w:ascii="Consolas" w:hAnsi="Consolas" w:cs="Consolas"/>
+        </w:rPr>
+      </w:pPr>
+    </w:p>
+    <w:p>
+      <w:pPr>
+        <w:rPr>
+          <w:rFonts w:ascii="Consolas" w:hAnsi="Consolas" w:cs="Consolas"/>
+        </w:rPr>
+      </w:pPr>
+    </w:p>
+    <w:p>
+      <w:pPr>
+        <w:rPr>
+          <w:rFonts w:ascii="Consolas" w:hAnsi="Consolas" w:cs="Consolas"/>
+        </w:rPr>
+      </w:pPr>
+    </w:p>
+    <w:p>
+      <w:pPr>
+        <w:rPr>
+          <w:rFonts w:ascii="Consolas" w:hAnsi="Consolas" w:cs="Consolas"/>
+        </w:rPr>
+      </w:pPr>
+    </w:p>
+    <w:p>
+      <w:pPr>
+        <w:rPr>
+          <w:rFonts w:ascii="Consolas" w:hAnsi="Consolas" w:cs="Consolas"/>
+        </w:rPr>
+      </w:pPr>
+      <w:bookmarkStart w:id="0" w:name="_GoBack"/>
+      <w:bookmarkEnd w:id="0"/>
     </w:p>
     <w:p>
       <w:pPr>
@@ -30123,8 +30097,6 @@
         </w:rPr>
         <w:t>####</w:t>
       </w:r>
-      <w:bookmarkStart w:id="0" w:name="_GoBack"/>
-      <w:bookmarkEnd w:id="0"/>
     </w:p>
     <w:p>
       <w:pPr>

</xml_diff>